<commit_message>
Requisiti non funzionali + scenari + documento report
</commit_message>
<xml_diff>
--- a/RAD serra indoor.docx
+++ b/RAD serra indoor.docx
@@ -133,85 +133,100 @@
     <w:p>
       <w:pPr>
         <w:rPr>
-          <w:sz w:val="28"/>
-          <w:szCs w:val="28"/>
-        </w:rPr>
-      </w:pPr>
-      <w:r>
-        <w:rPr>
           <w:sz w:val="24"/>
           <w:szCs w:val="24"/>
         </w:rPr>
-        <w:t xml:space="preserve">Gestione dei dati per il controllo della </w:t>
-      </w:r>
-      <w:proofErr w:type="gramStart"/>
+      </w:pPr>
       <w:r>
         <w:rPr>
           <w:sz w:val="24"/>
           <w:szCs w:val="24"/>
         </w:rPr>
-        <w:t>coltivazione  diverse</w:t>
-      </w:r>
-      <w:proofErr w:type="gramEnd"/>
-      <w:r>
+        <w:t>Automazione di procedure programmate al fine di gestire al meglio la coltivazione in ogni condizione.</w:t>
+      </w:r>
+    </w:p>
+    <w:p>
+      <w:pPr>
         <w:rPr>
           <w:sz w:val="24"/>
           <w:szCs w:val="24"/>
         </w:rPr>
-        <w:t xml:space="preserve"> tipologie di coltura.</w:t>
-      </w:r>
-    </w:p>
-    <w:p>
-      <w:pPr>
-        <w:rPr>
-          <w:b/>
-          <w:bCs/>
-          <w:sz w:val="32"/>
-          <w:szCs w:val="32"/>
-          <w:u w:val="single"/>
-        </w:rPr>
-      </w:pPr>
-    </w:p>
-    <w:p>
-      <w:pPr>
-        <w:rPr>
-          <w:b/>
-          <w:bCs/>
+      </w:pPr>
+      <w:r>
+        <w:rPr>
           <w:sz w:val="24"/>
           <w:szCs w:val="24"/>
         </w:rPr>
-      </w:pPr>
-      <w:r>
-        <w:rPr>
-          <w:b/>
-          <w:bCs/>
+        <w:t xml:space="preserve">Ricevere informazioni </w:t>
+      </w:r>
+      <w:proofErr w:type="spellStart"/>
+      <w:r>
+        <w:rPr>
           <w:sz w:val="24"/>
           <w:szCs w:val="24"/>
         </w:rPr>
-        <w:t>1.2 Scopo del Sistema</w:t>
-      </w:r>
-    </w:p>
-    <w:p>
-      <w:pPr>
+        <w:t>run</w:t>
+      </w:r>
+      <w:proofErr w:type="spellEnd"/>
+      <w:r>
         <w:rPr>
           <w:sz w:val="24"/>
           <w:szCs w:val="24"/>
         </w:rPr>
-      </w:pPr>
-      <w:r>
-        <w:rPr>
+        <w:t>-time sui valori del sistema fisico.</w:t>
+      </w:r>
+    </w:p>
+    <w:p>
+      <w:pPr>
+        <w:rPr>
+          <w:b/>
+          <w:bCs/>
+          <w:sz w:val="32"/>
+          <w:szCs w:val="32"/>
+          <w:u w:val="single"/>
+        </w:rPr>
+      </w:pPr>
+    </w:p>
+    <w:p>
+      <w:pPr>
+        <w:rPr>
+          <w:b/>
+          <w:bCs/>
           <w:sz w:val="24"/>
           <w:szCs w:val="24"/>
         </w:rPr>
-        <w:t>Poter dare gli strumenti appropriati per la coltivazione programmata per chi si avvicina per la prima volta al mondo della coltivazione</w:t>
-      </w:r>
-    </w:p>
-    <w:p>
-      <w:pPr>
-        <w:rPr>
+      </w:pPr>
+      <w:r>
+        <w:rPr>
+          <w:b/>
+          <w:bCs/>
           <w:sz w:val="24"/>
           <w:szCs w:val="24"/>
         </w:rPr>
+        <w:t>1.2 Scopo del Sistema</w:t>
+      </w:r>
+    </w:p>
+    <w:p>
+      <w:pPr>
+        <w:rPr>
+          <w:sz w:val="24"/>
+          <w:szCs w:val="24"/>
+        </w:rPr>
+      </w:pPr>
+      <w:r>
+        <w:rPr>
+          <w:sz w:val="24"/>
+          <w:szCs w:val="24"/>
+        </w:rPr>
+        <w:t>Poter dare gli strumenti appropriati per la coltivazione programmata per chi si avvicina per la prima volta al mondo della coltivazione</w:t>
+      </w:r>
+    </w:p>
+    <w:p>
+      <w:pPr>
+        <w:rPr>
+          <w:sz w:val="24"/>
+          <w:szCs w:val="24"/>
+        </w:rPr>
       </w:pPr>
     </w:p>
     <w:p>
@@ -364,7 +379,6 @@
           <w:sz w:val="28"/>
           <w:szCs w:val="28"/>
         </w:rPr>
-        <w:lastRenderedPageBreak/>
         <w:t>2. Sistema Corrente</w:t>
       </w:r>
     </w:p>
@@ -803,16 +817,16 @@
         <w:rPr>
           <w:b/>
           <w:bCs/>
-          <w:sz w:val="36"/>
-          <w:szCs w:val="36"/>
-        </w:rPr>
-      </w:pPr>
-      <w:r>
-        <w:rPr>
-          <w:b/>
-          <w:bCs/>
-          <w:sz w:val="36"/>
-          <w:szCs w:val="36"/>
+          <w:sz w:val="48"/>
+          <w:szCs w:val="48"/>
+        </w:rPr>
+      </w:pPr>
+      <w:r>
+        <w:rPr>
+          <w:b/>
+          <w:bCs/>
+          <w:sz w:val="48"/>
+          <w:szCs w:val="48"/>
         </w:rPr>
         <w:t>Suolo:</w:t>
       </w:r>
@@ -937,6 +951,54 @@
           <w:sz w:val="28"/>
           <w:szCs w:val="28"/>
         </w:rPr>
+        <w:lastRenderedPageBreak/>
+        <w:t>Umidità terreno</w:t>
+      </w:r>
+    </w:p>
+    <w:p>
+      <w:pPr>
+        <w:spacing w:after="0"/>
+        <w:rPr>
+          <w:sz w:val="28"/>
+          <w:szCs w:val="28"/>
+        </w:rPr>
+      </w:pPr>
+      <w:r>
+        <w:rPr>
+          <w:sz w:val="28"/>
+          <w:szCs w:val="28"/>
+        </w:rPr>
+        <w:t>Tener sotto controllo umidità del terreno tramite dei sensori appositi.</w:t>
+      </w:r>
+    </w:p>
+    <w:p>
+      <w:pPr>
+        <w:spacing w:after="0"/>
+        <w:rPr>
+          <w:b/>
+          <w:bCs/>
+          <w:sz w:val="28"/>
+          <w:szCs w:val="28"/>
+        </w:rPr>
+      </w:pPr>
+    </w:p>
+    <w:p>
+      <w:pPr>
+        <w:spacing w:after="0"/>
+        <w:rPr>
+          <w:b/>
+          <w:bCs/>
+          <w:sz w:val="28"/>
+          <w:szCs w:val="28"/>
+        </w:rPr>
+      </w:pPr>
+      <w:r>
+        <w:rPr>
+          <w:b/>
+          <w:bCs/>
+          <w:sz w:val="28"/>
+          <w:szCs w:val="28"/>
+        </w:rPr>
         <w:t>Sensori sul livello liquidi di concime e acqua</w:t>
       </w:r>
     </w:p>
@@ -969,7 +1031,6 @@
           <w:sz w:val="24"/>
           <w:szCs w:val="24"/>
         </w:rPr>
-        <w:lastRenderedPageBreak/>
         <w:t>Eventuale attivazione di riserve.</w:t>
       </w:r>
     </w:p>
@@ -982,16 +1043,16 @@
         <w:rPr>
           <w:b/>
           <w:bCs/>
-          <w:sz w:val="36"/>
-          <w:szCs w:val="36"/>
-        </w:rPr>
-      </w:pPr>
-      <w:r>
-        <w:rPr>
-          <w:b/>
-          <w:bCs/>
-          <w:sz w:val="36"/>
-          <w:szCs w:val="36"/>
+          <w:sz w:val="32"/>
+          <w:szCs w:val="32"/>
+        </w:rPr>
+      </w:pPr>
+      <w:r>
+        <w:rPr>
+          <w:b/>
+          <w:bCs/>
+          <w:sz w:val="32"/>
+          <w:szCs w:val="32"/>
         </w:rPr>
         <w:t>Idroponica/aeroponica</w:t>
       </w:r>
@@ -1525,6 +1586,7 @@
           <w:sz w:val="32"/>
           <w:szCs w:val="32"/>
         </w:rPr>
+        <w:lastRenderedPageBreak/>
         <w:t xml:space="preserve">Il programma è inserito tramite USB, </w:t>
       </w:r>
       <w:proofErr w:type="gramStart"/>
@@ -1623,7 +1685,6 @@
           <w:sz w:val="36"/>
           <w:szCs w:val="36"/>
         </w:rPr>
-        <w:lastRenderedPageBreak/>
         <w:t>SOFTWARE SUL DISPOSITIVO</w:t>
       </w:r>
     </w:p>
@@ -1634,14 +1695,19 @@
         </w:tabs>
         <w:spacing w:after="0"/>
         <w:rPr>
-          <w:b/>
-          <w:bCs/>
-          <w:sz w:val="36"/>
-          <w:szCs w:val="36"/>
-        </w:rPr>
-      </w:pPr>
-      <w:bookmarkStart w:id="0" w:name="_GoBack"/>
-      <w:bookmarkEnd w:id="0"/>
+          <w:sz w:val="32"/>
+          <w:szCs w:val="32"/>
+        </w:rPr>
+      </w:pPr>
+      <w:r>
+        <w:rPr>
+          <w:b/>
+          <w:bCs/>
+          <w:sz w:val="36"/>
+          <w:szCs w:val="36"/>
+        </w:rPr>
+        <w:t>PC</w:t>
+      </w:r>
     </w:p>
     <w:p>
       <w:pPr>
@@ -1650,10 +1716,33 @@
         </w:tabs>
         <w:spacing w:after="0"/>
         <w:rPr>
-          <w:sz w:val="32"/>
-          <w:szCs w:val="32"/>
-        </w:rPr>
-      </w:pPr>
+          <w:sz w:val="36"/>
+          <w:szCs w:val="36"/>
+        </w:rPr>
+      </w:pPr>
+      <w:r>
+        <w:rPr>
+          <w:sz w:val="36"/>
+          <w:szCs w:val="36"/>
+        </w:rPr>
+        <w:t xml:space="preserve">Software in grado di applicare le funzioni sopra citate e possibilità di inserire o scegliere dei programmi di coltura direttamente dall’interfaccia GUI. </w:t>
+      </w:r>
+      <w:proofErr w:type="gramStart"/>
+      <w:r>
+        <w:rPr>
+          <w:sz w:val="36"/>
+          <w:szCs w:val="36"/>
+        </w:rPr>
+        <w:t>Inoltre</w:t>
+      </w:r>
+      <w:proofErr w:type="gramEnd"/>
+      <w:r>
+        <w:rPr>
+          <w:sz w:val="36"/>
+          <w:szCs w:val="36"/>
+        </w:rPr>
+        <w:t xml:space="preserve"> si fornisce all’utente anche un report settimanale.</w:t>
+      </w:r>
     </w:p>
     <w:p>
       <w:pPr>
@@ -1662,8 +1751,10 @@
         </w:tabs>
         <w:spacing w:after="0"/>
         <w:rPr>
-          <w:sz w:val="32"/>
-          <w:szCs w:val="32"/>
+          <w:b/>
+          <w:bCs/>
+          <w:sz w:val="36"/>
+          <w:szCs w:val="36"/>
         </w:rPr>
       </w:pPr>
     </w:p>
@@ -1674,8 +1765,2143 @@
         </w:tabs>
         <w:spacing w:after="0"/>
         <w:rPr>
-          <w:sz w:val="28"/>
-          <w:szCs w:val="28"/>
+          <w:b/>
+          <w:bCs/>
+          <w:sz w:val="36"/>
+          <w:szCs w:val="36"/>
+        </w:rPr>
+      </w:pPr>
+      <w:r>
+        <w:rPr>
+          <w:b/>
+          <w:bCs/>
+          <w:sz w:val="36"/>
+          <w:szCs w:val="36"/>
+        </w:rPr>
+        <w:t>Mobile</w:t>
+      </w:r>
+    </w:p>
+    <w:p>
+      <w:pPr>
+        <w:tabs>
+          <w:tab w:val="left" w:pos="8892"/>
+        </w:tabs>
+        <w:spacing w:after="0"/>
+        <w:rPr>
+          <w:sz w:val="36"/>
+          <w:szCs w:val="36"/>
+        </w:rPr>
+      </w:pPr>
+      <w:r>
+        <w:rPr>
+          <w:sz w:val="36"/>
+          <w:szCs w:val="36"/>
+        </w:rPr>
+        <w:t>Stessa funzione del PC, con aggiunta della visione tridimensionale per il controllo degli elementi caratterizzanti.</w:t>
+      </w:r>
+    </w:p>
+    <w:p>
+      <w:pPr>
+        <w:tabs>
+          <w:tab w:val="left" w:pos="8892"/>
+        </w:tabs>
+        <w:spacing w:after="0"/>
+        <w:rPr>
+          <w:sz w:val="36"/>
+          <w:szCs w:val="36"/>
+        </w:rPr>
+      </w:pPr>
+    </w:p>
+    <w:p>
+      <w:pPr>
+        <w:tabs>
+          <w:tab w:val="left" w:pos="8892"/>
+        </w:tabs>
+        <w:spacing w:after="0"/>
+        <w:rPr>
+          <w:b/>
+          <w:bCs/>
+          <w:sz w:val="36"/>
+          <w:szCs w:val="36"/>
+        </w:rPr>
+      </w:pPr>
+    </w:p>
+    <w:p>
+      <w:pPr>
+        <w:tabs>
+          <w:tab w:val="left" w:pos="8892"/>
+        </w:tabs>
+        <w:spacing w:after="0"/>
+        <w:rPr>
+          <w:b/>
+          <w:bCs/>
+          <w:sz w:val="36"/>
+          <w:szCs w:val="36"/>
+        </w:rPr>
+      </w:pPr>
+    </w:p>
+    <w:p>
+      <w:pPr>
+        <w:spacing w:after="0"/>
+        <w:rPr>
+          <w:b/>
+          <w:bCs/>
+          <w:sz w:val="32"/>
+          <w:szCs w:val="32"/>
+        </w:rPr>
+      </w:pPr>
+      <w:r>
+        <w:rPr>
+          <w:b/>
+          <w:bCs/>
+          <w:sz w:val="32"/>
+          <w:szCs w:val="32"/>
+        </w:rPr>
+        <w:t>3.</w:t>
+      </w:r>
+      <w:r>
+        <w:rPr>
+          <w:b/>
+          <w:bCs/>
+          <w:sz w:val="32"/>
+          <w:szCs w:val="32"/>
+        </w:rPr>
+        <w:t>2</w:t>
+      </w:r>
+      <w:r>
+        <w:rPr>
+          <w:b/>
+          <w:bCs/>
+          <w:sz w:val="32"/>
+          <w:szCs w:val="32"/>
+        </w:rPr>
+        <w:t xml:space="preserve"> Requisiti</w:t>
+      </w:r>
+      <w:r>
+        <w:rPr>
+          <w:b/>
+          <w:bCs/>
+          <w:sz w:val="32"/>
+          <w:szCs w:val="32"/>
+        </w:rPr>
+        <w:t xml:space="preserve"> non</w:t>
+      </w:r>
+      <w:r>
+        <w:rPr>
+          <w:b/>
+          <w:bCs/>
+          <w:sz w:val="32"/>
+          <w:szCs w:val="32"/>
+        </w:rPr>
+        <w:t xml:space="preserve"> funzionali</w:t>
+      </w:r>
+    </w:p>
+    <w:p>
+      <w:pPr>
+        <w:spacing w:after="0"/>
+        <w:rPr>
+          <w:b/>
+          <w:bCs/>
+          <w:sz w:val="32"/>
+          <w:szCs w:val="32"/>
+        </w:rPr>
+      </w:pPr>
+    </w:p>
+    <w:p>
+      <w:pPr>
+        <w:spacing w:after="0"/>
+        <w:rPr>
+          <w:b/>
+          <w:bCs/>
+          <w:sz w:val="32"/>
+          <w:szCs w:val="32"/>
+        </w:rPr>
+      </w:pPr>
+      <w:r>
+        <w:rPr>
+          <w:b/>
+          <w:bCs/>
+          <w:sz w:val="32"/>
+          <w:szCs w:val="32"/>
+        </w:rPr>
+        <w:t>Sicurezza</w:t>
+      </w:r>
+    </w:p>
+    <w:p>
+      <w:pPr>
+        <w:spacing w:after="0"/>
+        <w:rPr>
+          <w:b/>
+          <w:bCs/>
+          <w:sz w:val="32"/>
+          <w:szCs w:val="32"/>
+        </w:rPr>
+      </w:pPr>
+      <w:r>
+        <w:rPr>
+          <w:b/>
+          <w:bCs/>
+          <w:sz w:val="32"/>
+          <w:szCs w:val="32"/>
+        </w:rPr>
+        <w:t>Luce</w:t>
+      </w:r>
+    </w:p>
+    <w:p>
+      <w:pPr>
+        <w:spacing w:after="0"/>
+        <w:rPr>
+          <w:sz w:val="32"/>
+          <w:szCs w:val="32"/>
+        </w:rPr>
+      </w:pPr>
+      <w:r>
+        <w:rPr>
+          <w:sz w:val="32"/>
+          <w:szCs w:val="32"/>
+        </w:rPr>
+        <w:t>Notifica che una lampadina si fulmini.</w:t>
+      </w:r>
+    </w:p>
+    <w:p>
+      <w:pPr>
+        <w:spacing w:after="0"/>
+        <w:rPr>
+          <w:sz w:val="32"/>
+          <w:szCs w:val="32"/>
+        </w:rPr>
+      </w:pPr>
+    </w:p>
+    <w:p>
+      <w:pPr>
+        <w:spacing w:after="0"/>
+        <w:rPr>
+          <w:b/>
+          <w:bCs/>
+          <w:sz w:val="32"/>
+          <w:szCs w:val="32"/>
+        </w:rPr>
+      </w:pPr>
+      <w:r>
+        <w:rPr>
+          <w:b/>
+          <w:bCs/>
+          <w:sz w:val="32"/>
+          <w:szCs w:val="32"/>
+        </w:rPr>
+        <w:t>Aria</w:t>
+      </w:r>
+    </w:p>
+    <w:p>
+      <w:pPr>
+        <w:spacing w:after="0"/>
+        <w:rPr>
+          <w:sz w:val="32"/>
+          <w:szCs w:val="32"/>
+        </w:rPr>
+      </w:pPr>
+      <w:r>
+        <w:rPr>
+          <w:sz w:val="32"/>
+          <w:szCs w:val="32"/>
+        </w:rPr>
+        <w:t>Notifica avviso temperatura troppo bassa/alta, quindi potrebbe esserci un eventuale guasto.</w:t>
+      </w:r>
+    </w:p>
+    <w:p>
+      <w:pPr>
+        <w:spacing w:after="0"/>
+        <w:rPr>
+          <w:sz w:val="32"/>
+          <w:szCs w:val="32"/>
+        </w:rPr>
+      </w:pPr>
+    </w:p>
+    <w:p>
+      <w:pPr>
+        <w:spacing w:after="0"/>
+        <w:rPr>
+          <w:sz w:val="32"/>
+          <w:szCs w:val="32"/>
+        </w:rPr>
+      </w:pPr>
+      <w:r>
+        <w:rPr>
+          <w:sz w:val="32"/>
+          <w:szCs w:val="32"/>
+        </w:rPr>
+        <w:t>La sicurezza è garantita dalla notifica tramite spie sulla black box di eventuali problematiche.</w:t>
+      </w:r>
+    </w:p>
+    <w:p>
+      <w:pPr>
+        <w:spacing w:after="0"/>
+        <w:rPr>
+          <w:sz w:val="32"/>
+          <w:szCs w:val="32"/>
+        </w:rPr>
+      </w:pPr>
+    </w:p>
+    <w:p>
+      <w:pPr>
+        <w:spacing w:after="0"/>
+        <w:rPr>
+          <w:sz w:val="32"/>
+          <w:szCs w:val="32"/>
+        </w:rPr>
+      </w:pPr>
+    </w:p>
+    <w:p>
+      <w:pPr>
+        <w:spacing w:after="0"/>
+        <w:rPr>
+          <w:sz w:val="32"/>
+          <w:szCs w:val="32"/>
+        </w:rPr>
+      </w:pPr>
+      <w:r>
+        <w:rPr>
+          <w:b/>
+          <w:bCs/>
+          <w:sz w:val="32"/>
+          <w:szCs w:val="32"/>
+        </w:rPr>
+        <w:lastRenderedPageBreak/>
+        <w:t>P</w:t>
+      </w:r>
+      <w:r>
+        <w:rPr>
+          <w:sz w:val="32"/>
+          <w:szCs w:val="32"/>
+        </w:rPr>
+        <w:t>erformance</w:t>
+      </w:r>
+    </w:p>
+    <w:p>
+      <w:pPr>
+        <w:spacing w:after="0"/>
+        <w:rPr>
+          <w:sz w:val="32"/>
+          <w:szCs w:val="32"/>
+        </w:rPr>
+      </w:pPr>
+      <w:r>
+        <w:rPr>
+          <w:sz w:val="32"/>
+          <w:szCs w:val="32"/>
+        </w:rPr>
+        <w:t xml:space="preserve">Tempo di risposta in </w:t>
+      </w:r>
+      <w:proofErr w:type="gramStart"/>
+      <w:r>
+        <w:rPr>
+          <w:sz w:val="32"/>
+          <w:szCs w:val="32"/>
+        </w:rPr>
+        <w:t>locale(</w:t>
+      </w:r>
+      <w:proofErr w:type="gramEnd"/>
+      <w:r>
+        <w:rPr>
+          <w:sz w:val="32"/>
+          <w:szCs w:val="32"/>
+        </w:rPr>
+        <w:t>Spie-Box): istantaneo</w:t>
+      </w:r>
+    </w:p>
+    <w:p>
+      <w:pPr>
+        <w:spacing w:after="0"/>
+        <w:rPr>
+          <w:sz w:val="32"/>
+          <w:szCs w:val="32"/>
+        </w:rPr>
+      </w:pPr>
+      <w:r>
+        <w:rPr>
+          <w:sz w:val="32"/>
+          <w:szCs w:val="32"/>
+        </w:rPr>
+        <w:t>Tempo di risposta in locale da dispositivo: istantaneo</w:t>
+      </w:r>
+    </w:p>
+    <w:p>
+      <w:pPr>
+        <w:spacing w:after="0"/>
+        <w:rPr>
+          <w:sz w:val="32"/>
+          <w:szCs w:val="32"/>
+        </w:rPr>
+      </w:pPr>
+      <w:r>
+        <w:rPr>
+          <w:sz w:val="32"/>
+          <w:szCs w:val="32"/>
+        </w:rPr>
+        <w:t>Tempo di risposta in remoto (dispositivo - Server</w:t>
+      </w:r>
+      <w:proofErr w:type="gramStart"/>
+      <w:r>
+        <w:rPr>
+          <w:sz w:val="32"/>
+          <w:szCs w:val="32"/>
+        </w:rPr>
+        <w:t>):  &lt;</w:t>
+      </w:r>
+      <w:proofErr w:type="gramEnd"/>
+      <w:r>
+        <w:rPr>
+          <w:sz w:val="32"/>
+          <w:szCs w:val="32"/>
+        </w:rPr>
+        <w:t xml:space="preserve">= 1 </w:t>
+      </w:r>
+      <w:proofErr w:type="spellStart"/>
+      <w:r>
+        <w:rPr>
+          <w:sz w:val="32"/>
+          <w:szCs w:val="32"/>
+        </w:rPr>
+        <w:t>min</w:t>
+      </w:r>
+      <w:proofErr w:type="spellEnd"/>
+    </w:p>
+    <w:p>
+      <w:pPr>
+        <w:spacing w:after="0"/>
+        <w:rPr>
+          <w:sz w:val="32"/>
+          <w:szCs w:val="32"/>
+          <w:u w:val="single"/>
+        </w:rPr>
+      </w:pPr>
+    </w:p>
+    <w:p>
+      <w:pPr>
+        <w:spacing w:after="0"/>
+        <w:rPr>
+          <w:sz w:val="32"/>
+          <w:szCs w:val="32"/>
+        </w:rPr>
+      </w:pPr>
+    </w:p>
+    <w:p>
+      <w:pPr>
+        <w:spacing w:after="0"/>
+        <w:rPr>
+          <w:sz w:val="32"/>
+          <w:szCs w:val="32"/>
+        </w:rPr>
+      </w:pPr>
+      <w:r>
+        <w:rPr>
+          <w:sz w:val="32"/>
+          <w:szCs w:val="32"/>
+        </w:rPr>
+        <w:t>Usabilità</w:t>
+      </w:r>
+      <w:r>
+        <w:rPr>
+          <w:sz w:val="32"/>
+          <w:szCs w:val="32"/>
+        </w:rPr>
+        <w:t>:</w:t>
+      </w:r>
+    </w:p>
+    <w:p>
+      <w:pPr>
+        <w:spacing w:after="0"/>
+        <w:rPr>
+          <w:sz w:val="32"/>
+          <w:szCs w:val="32"/>
+        </w:rPr>
+      </w:pPr>
+      <w:r>
+        <w:rPr>
+          <w:sz w:val="32"/>
+          <w:szCs w:val="32"/>
+        </w:rPr>
+        <w:t>Il software è semplice da usare poiché fornisce un controllo semplificato e tridimensionale sugli elementi da gestire.</w:t>
+      </w:r>
+    </w:p>
+    <w:p>
+      <w:pPr>
+        <w:spacing w:after="0"/>
+        <w:rPr>
+          <w:sz w:val="32"/>
+          <w:szCs w:val="32"/>
+        </w:rPr>
+      </w:pPr>
+    </w:p>
+    <w:p>
+      <w:pPr>
+        <w:spacing w:after="0"/>
+        <w:rPr>
+          <w:sz w:val="32"/>
+          <w:szCs w:val="32"/>
+        </w:rPr>
+      </w:pPr>
+      <w:proofErr w:type="spellStart"/>
+      <w:r>
+        <w:rPr>
+          <w:sz w:val="32"/>
+          <w:szCs w:val="32"/>
+        </w:rPr>
+        <w:t>Supportabilit</w:t>
+      </w:r>
+      <w:r>
+        <w:rPr>
+          <w:sz w:val="32"/>
+          <w:szCs w:val="32"/>
+        </w:rPr>
+        <w:t>à</w:t>
+      </w:r>
+      <w:proofErr w:type="spellEnd"/>
+    </w:p>
+    <w:p>
+      <w:pPr>
+        <w:spacing w:after="0"/>
+        <w:rPr>
+          <w:sz w:val="32"/>
+          <w:szCs w:val="32"/>
+        </w:rPr>
+      </w:pPr>
+      <w:r>
+        <w:rPr>
+          <w:sz w:val="32"/>
+          <w:szCs w:val="32"/>
+        </w:rPr>
+        <w:t>Garanzia di mantenimento del sistema tramite aggiornamenti settimanali.</w:t>
+      </w:r>
+    </w:p>
+    <w:p>
+      <w:pPr>
+        <w:spacing w:after="0"/>
+        <w:rPr>
+          <w:sz w:val="32"/>
+          <w:szCs w:val="32"/>
+        </w:rPr>
+      </w:pPr>
+      <w:r>
+        <w:rPr>
+          <w:sz w:val="32"/>
+          <w:szCs w:val="32"/>
+          <w:highlight w:val="yellow"/>
+        </w:rPr>
+        <w:t xml:space="preserve">Il sistema deve essere installato da un tecnico o </w:t>
+      </w:r>
+      <w:proofErr w:type="spellStart"/>
+      <w:r>
+        <w:rPr>
+          <w:sz w:val="32"/>
+          <w:szCs w:val="32"/>
+          <w:highlight w:val="yellow"/>
+        </w:rPr>
+        <w:t>manualemante</w:t>
+      </w:r>
+      <w:proofErr w:type="spellEnd"/>
+      <w:r>
+        <w:rPr>
+          <w:sz w:val="32"/>
+          <w:szCs w:val="32"/>
+          <w:highlight w:val="yellow"/>
+        </w:rPr>
+        <w:t xml:space="preserve"> dall’utente?</w:t>
+      </w:r>
+    </w:p>
+    <w:p>
+      <w:pPr>
+        <w:spacing w:after="0"/>
+        <w:rPr>
+          <w:sz w:val="32"/>
+          <w:szCs w:val="32"/>
+        </w:rPr>
+      </w:pPr>
+    </w:p>
+    <w:p>
+      <w:pPr>
+        <w:spacing w:after="0"/>
+        <w:rPr>
+          <w:sz w:val="32"/>
+          <w:szCs w:val="32"/>
+        </w:rPr>
+      </w:pPr>
+    </w:p>
+    <w:p>
+      <w:pPr>
+        <w:spacing w:after="0"/>
+        <w:rPr>
+          <w:sz w:val="32"/>
+          <w:szCs w:val="32"/>
+        </w:rPr>
+      </w:pPr>
+      <w:r>
+        <w:rPr>
+          <w:sz w:val="32"/>
+          <w:szCs w:val="32"/>
+        </w:rPr>
+        <w:t>Affidabilità</w:t>
+      </w:r>
+    </w:p>
+    <w:p>
+      <w:pPr>
+        <w:spacing w:after="0"/>
+        <w:rPr>
+          <w:sz w:val="32"/>
+          <w:szCs w:val="32"/>
+        </w:rPr>
+      </w:pPr>
+      <w:r>
+        <w:rPr>
+          <w:sz w:val="32"/>
+          <w:szCs w:val="32"/>
+        </w:rPr>
+        <w:t>Il sistema può sostenere 10 000 richieste al Server simultaneamente.</w:t>
+      </w:r>
+    </w:p>
+    <w:p>
+      <w:pPr>
+        <w:spacing w:after="0"/>
+        <w:rPr>
+          <w:sz w:val="32"/>
+          <w:szCs w:val="32"/>
+        </w:rPr>
+      </w:pPr>
+    </w:p>
+    <w:p>
+      <w:pPr>
+        <w:spacing w:after="0"/>
+        <w:rPr>
+          <w:b/>
+          <w:bCs/>
+          <w:sz w:val="44"/>
+          <w:szCs w:val="44"/>
+        </w:rPr>
+      </w:pPr>
+    </w:p>
+    <w:p>
+      <w:pPr>
+        <w:spacing w:after="0"/>
+        <w:rPr>
+          <w:sz w:val="32"/>
+          <w:szCs w:val="32"/>
+        </w:rPr>
+      </w:pPr>
+    </w:p>
+    <w:p>
+      <w:pPr>
+        <w:spacing w:after="0"/>
+        <w:rPr>
+          <w:sz w:val="32"/>
+          <w:szCs w:val="32"/>
+        </w:rPr>
+      </w:pPr>
+    </w:p>
+    <w:p>
+      <w:pPr>
+        <w:spacing w:after="0"/>
+        <w:rPr>
+          <w:b/>
+          <w:bCs/>
+          <w:sz w:val="72"/>
+          <w:szCs w:val="72"/>
+        </w:rPr>
+      </w:pPr>
+    </w:p>
+    <w:p>
+      <w:pPr>
+        <w:spacing w:after="0"/>
+        <w:rPr>
+          <w:b/>
+          <w:bCs/>
+          <w:sz w:val="72"/>
+          <w:szCs w:val="72"/>
+        </w:rPr>
+      </w:pPr>
+    </w:p>
+    <w:p>
+      <w:pPr>
+        <w:spacing w:after="0"/>
+        <w:rPr>
+          <w:b/>
+          <w:bCs/>
+          <w:sz w:val="72"/>
+          <w:szCs w:val="72"/>
+        </w:rPr>
+      </w:pPr>
+    </w:p>
+    <w:p>
+      <w:pPr>
+        <w:spacing w:after="0"/>
+        <w:rPr>
+          <w:b/>
+          <w:bCs/>
+          <w:sz w:val="72"/>
+          <w:szCs w:val="72"/>
+        </w:rPr>
+      </w:pPr>
+    </w:p>
+    <w:p>
+      <w:pPr>
+        <w:spacing w:after="0"/>
+        <w:rPr>
+          <w:b/>
+          <w:bCs/>
+          <w:sz w:val="72"/>
+          <w:szCs w:val="72"/>
+        </w:rPr>
+      </w:pPr>
+    </w:p>
+    <w:p>
+      <w:pPr>
+        <w:spacing w:after="0"/>
+        <w:rPr>
+          <w:b/>
+          <w:bCs/>
+          <w:sz w:val="72"/>
+          <w:szCs w:val="72"/>
+        </w:rPr>
+      </w:pPr>
+    </w:p>
+    <w:p>
+      <w:pPr>
+        <w:spacing w:after="0"/>
+        <w:rPr>
+          <w:b/>
+          <w:bCs/>
+          <w:sz w:val="72"/>
+          <w:szCs w:val="72"/>
+        </w:rPr>
+      </w:pPr>
+    </w:p>
+    <w:p>
+      <w:pPr>
+        <w:spacing w:after="0"/>
+        <w:rPr>
+          <w:b/>
+          <w:bCs/>
+          <w:sz w:val="72"/>
+          <w:szCs w:val="72"/>
+        </w:rPr>
+      </w:pPr>
+      <w:r>
+        <w:rPr>
+          <w:b/>
+          <w:bCs/>
+          <w:sz w:val="72"/>
+          <w:szCs w:val="72"/>
+        </w:rPr>
+        <w:t>Scenari</w:t>
+      </w:r>
+    </w:p>
+    <w:p>
+      <w:pPr>
+        <w:spacing w:after="0"/>
+        <w:rPr>
+          <w:sz w:val="40"/>
+          <w:szCs w:val="40"/>
+        </w:rPr>
+      </w:pPr>
+      <w:proofErr w:type="spellStart"/>
+      <w:r>
+        <w:rPr>
+          <w:sz w:val="40"/>
+          <w:szCs w:val="40"/>
+        </w:rPr>
+        <w:t>Pre</w:t>
+      </w:r>
+      <w:proofErr w:type="spellEnd"/>
+      <w:r>
+        <w:rPr>
+          <w:sz w:val="40"/>
+          <w:szCs w:val="40"/>
+        </w:rPr>
+        <w:t xml:space="preserve"> condizioni:</w:t>
+      </w:r>
+    </w:p>
+    <w:p>
+      <w:pPr>
+        <w:spacing w:after="0"/>
+        <w:rPr>
+          <w:sz w:val="40"/>
+          <w:szCs w:val="40"/>
+        </w:rPr>
+      </w:pPr>
+      <w:r>
+        <w:rPr>
+          <w:sz w:val="40"/>
+          <w:szCs w:val="40"/>
+        </w:rPr>
+        <w:t xml:space="preserve">Il </w:t>
+      </w:r>
+      <w:proofErr w:type="gramStart"/>
+      <w:r>
+        <w:rPr>
+          <w:sz w:val="40"/>
+          <w:szCs w:val="40"/>
+        </w:rPr>
+        <w:t>sistema  deve</w:t>
+      </w:r>
+      <w:proofErr w:type="gramEnd"/>
+      <w:r>
+        <w:rPr>
+          <w:sz w:val="40"/>
+          <w:szCs w:val="40"/>
+        </w:rPr>
+        <w:t xml:space="preserve"> essere già installato.</w:t>
+      </w:r>
+    </w:p>
+    <w:p>
+      <w:pPr>
+        <w:spacing w:after="0"/>
+        <w:rPr>
+          <w:sz w:val="40"/>
+          <w:szCs w:val="40"/>
+        </w:rPr>
+      </w:pPr>
+      <w:r>
+        <w:rPr>
+          <w:sz w:val="40"/>
+          <w:szCs w:val="40"/>
+        </w:rPr>
+        <w:t xml:space="preserve">L’utente ha </w:t>
+      </w:r>
+    </w:p>
+    <w:p>
+      <w:pPr>
+        <w:spacing w:after="0"/>
+        <w:rPr>
+          <w:sz w:val="40"/>
+          <w:szCs w:val="40"/>
+        </w:rPr>
+      </w:pPr>
+      <w:r>
+        <w:rPr>
+          <w:sz w:val="40"/>
+          <w:szCs w:val="40"/>
+        </w:rPr>
+        <w:t>Il Server deve essere attivo.</w:t>
+      </w:r>
+    </w:p>
+    <w:p>
+      <w:pPr>
+        <w:spacing w:after="0"/>
+        <w:rPr>
+          <w:sz w:val="40"/>
+          <w:szCs w:val="40"/>
+        </w:rPr>
+      </w:pPr>
+      <w:r>
+        <w:rPr>
+          <w:sz w:val="40"/>
+          <w:szCs w:val="40"/>
+        </w:rPr>
+        <w:t>L’utente ha scaricato l’App dallo Store oppure l’utente si è collegato al sito.</w:t>
+      </w:r>
+    </w:p>
+    <w:p>
+      <w:pPr>
+        <w:spacing w:after="0"/>
+        <w:rPr>
+          <w:sz w:val="40"/>
+          <w:szCs w:val="40"/>
+        </w:rPr>
+      </w:pPr>
+    </w:p>
+    <w:p>
+      <w:pPr>
+        <w:spacing w:after="0"/>
+        <w:rPr>
+          <w:b/>
+          <w:bCs/>
+          <w:sz w:val="48"/>
+          <w:szCs w:val="48"/>
+        </w:rPr>
+      </w:pPr>
+      <w:r>
+        <w:rPr>
+          <w:b/>
+          <w:bCs/>
+          <w:sz w:val="48"/>
+          <w:szCs w:val="48"/>
+        </w:rPr>
+        <w:t>Registrazione</w:t>
+      </w:r>
+      <w:r>
+        <w:rPr>
+          <w:b/>
+          <w:bCs/>
+          <w:sz w:val="48"/>
+          <w:szCs w:val="48"/>
+        </w:rPr>
+        <w:t>/Configurazione</w:t>
+      </w:r>
+      <w:r>
+        <w:rPr>
+          <w:b/>
+          <w:bCs/>
+          <w:sz w:val="48"/>
+          <w:szCs w:val="48"/>
+        </w:rPr>
+        <w:t xml:space="preserve"> utente</w:t>
+      </w:r>
+    </w:p>
+    <w:p>
+      <w:pPr>
+        <w:spacing w:after="0"/>
+        <w:rPr>
+          <w:sz w:val="36"/>
+          <w:szCs w:val="36"/>
+        </w:rPr>
+      </w:pPr>
+      <w:r>
+        <w:rPr>
+          <w:b/>
+          <w:bCs/>
+          <w:sz w:val="36"/>
+          <w:szCs w:val="36"/>
+        </w:rPr>
+        <w:t>Smartphone</w:t>
+      </w:r>
+    </w:p>
+    <w:p>
+      <w:pPr>
+        <w:spacing w:after="0"/>
+        <w:rPr>
+          <w:sz w:val="36"/>
+          <w:szCs w:val="36"/>
+        </w:rPr>
+      </w:pPr>
+      <w:r>
+        <w:rPr>
+          <w:sz w:val="36"/>
+          <w:szCs w:val="36"/>
+        </w:rPr>
+        <w:t xml:space="preserve">L’utente accede al sistema. </w:t>
+      </w:r>
+    </w:p>
+    <w:p>
+      <w:pPr>
+        <w:spacing w:after="0"/>
+        <w:rPr>
+          <w:sz w:val="36"/>
+          <w:szCs w:val="36"/>
+        </w:rPr>
+      </w:pPr>
+      <w:r>
+        <w:rPr>
+          <w:sz w:val="36"/>
+          <w:szCs w:val="36"/>
+        </w:rPr>
+        <w:t xml:space="preserve">Visualizza un </w:t>
+      </w:r>
+      <w:proofErr w:type="spellStart"/>
+      <w:r>
+        <w:rPr>
+          <w:sz w:val="36"/>
+          <w:szCs w:val="36"/>
+        </w:rPr>
+        <w:t>button</w:t>
+      </w:r>
+      <w:proofErr w:type="spellEnd"/>
+      <w:r>
+        <w:rPr>
+          <w:sz w:val="36"/>
+          <w:szCs w:val="36"/>
+        </w:rPr>
+        <w:t xml:space="preserve"> Login e un Button Registrazione.</w:t>
+      </w:r>
+    </w:p>
+    <w:p>
+      <w:pPr>
+        <w:spacing w:after="0"/>
+        <w:rPr>
+          <w:sz w:val="36"/>
+          <w:szCs w:val="36"/>
+        </w:rPr>
+      </w:pPr>
+      <w:r>
+        <w:rPr>
+          <w:sz w:val="36"/>
+          <w:szCs w:val="36"/>
+        </w:rPr>
+        <w:t>Clicca sulla voce “Registrazione”.</w:t>
+      </w:r>
+    </w:p>
+    <w:p>
+      <w:pPr>
+        <w:spacing w:after="0"/>
+        <w:rPr>
+          <w:sz w:val="36"/>
+          <w:szCs w:val="36"/>
+        </w:rPr>
+      </w:pPr>
+      <w:r>
+        <w:rPr>
+          <w:sz w:val="36"/>
+          <w:szCs w:val="36"/>
+        </w:rPr>
+        <w:t xml:space="preserve">Visualizza una schermata con due </w:t>
+      </w:r>
+      <w:proofErr w:type="gramStart"/>
+      <w:r>
+        <w:rPr>
+          <w:sz w:val="36"/>
+          <w:szCs w:val="36"/>
+        </w:rPr>
+        <w:t>menu(</w:t>
+      </w:r>
+      <w:proofErr w:type="gramEnd"/>
+      <w:r>
+        <w:rPr>
+          <w:sz w:val="36"/>
+          <w:szCs w:val="36"/>
+        </w:rPr>
+        <w:t>vedi foto).</w:t>
+      </w:r>
+    </w:p>
+    <w:p>
+      <w:pPr>
+        <w:spacing w:after="0"/>
+        <w:rPr>
+          <w:sz w:val="36"/>
+          <w:szCs w:val="36"/>
+        </w:rPr>
+      </w:pPr>
+      <w:r>
+        <w:rPr>
+          <w:sz w:val="36"/>
+          <w:szCs w:val="36"/>
+        </w:rPr>
+        <w:t>L’utente può effettuare una delle due procedure dei menu in qualsiasi ordine e/o momenti diversi.</w:t>
+      </w:r>
+    </w:p>
+    <w:p>
+      <w:pPr>
+        <w:spacing w:after="0"/>
+        <w:rPr>
+          <w:b/>
+          <w:bCs/>
+          <w:i/>
+          <w:iCs/>
+          <w:sz w:val="36"/>
+          <w:szCs w:val="36"/>
+        </w:rPr>
+      </w:pPr>
+    </w:p>
+    <w:p>
+      <w:pPr>
+        <w:spacing w:after="0"/>
+        <w:rPr>
+          <w:b/>
+          <w:bCs/>
+          <w:i/>
+          <w:iCs/>
+          <w:sz w:val="36"/>
+          <w:szCs w:val="36"/>
+        </w:rPr>
+      </w:pPr>
+      <w:r>
+        <w:rPr>
+          <w:b/>
+          <w:bCs/>
+          <w:i/>
+          <w:iCs/>
+          <w:sz w:val="36"/>
+          <w:szCs w:val="36"/>
+        </w:rPr>
+        <w:t>-Configurazione USB</w:t>
+      </w:r>
+    </w:p>
+    <w:p>
+      <w:pPr>
+        <w:spacing w:after="0"/>
+        <w:rPr>
+          <w:sz w:val="32"/>
+          <w:szCs w:val="32"/>
+        </w:rPr>
+      </w:pPr>
+      <w:r>
+        <w:rPr>
+          <w:sz w:val="32"/>
+          <w:szCs w:val="32"/>
+        </w:rPr>
+        <w:t>L’utente visualizza la schermata di “configurazione”.</w:t>
+      </w:r>
+    </w:p>
+    <w:p>
+      <w:pPr>
+        <w:spacing w:after="0"/>
+        <w:rPr>
+          <w:sz w:val="32"/>
+          <w:szCs w:val="32"/>
+        </w:rPr>
+      </w:pPr>
+      <w:r>
+        <w:rPr>
+          <w:sz w:val="32"/>
+          <w:szCs w:val="32"/>
+        </w:rPr>
+        <w:t>L’utente visualizza il pulsante “Connessione USB”.</w:t>
+      </w:r>
+    </w:p>
+    <w:p>
+      <w:pPr>
+        <w:spacing w:after="0"/>
+        <w:rPr>
+          <w:sz w:val="32"/>
+          <w:szCs w:val="32"/>
+        </w:rPr>
+      </w:pPr>
+      <w:r>
+        <w:rPr>
+          <w:sz w:val="32"/>
+          <w:szCs w:val="32"/>
+        </w:rPr>
+        <w:t>Si visualizza l’avviso “Collegare dispositivo alla black box”.</w:t>
+      </w:r>
+    </w:p>
+    <w:p>
+      <w:pPr>
+        <w:spacing w:after="0"/>
+        <w:rPr>
+          <w:sz w:val="32"/>
+          <w:szCs w:val="32"/>
+        </w:rPr>
+      </w:pPr>
+      <w:r>
+        <w:rPr>
+          <w:sz w:val="32"/>
+          <w:szCs w:val="32"/>
+        </w:rPr>
+        <w:t>L’utente effettua il collegamento USB.</w:t>
+      </w:r>
+    </w:p>
+    <w:p>
+      <w:pPr>
+        <w:spacing w:after="0"/>
+        <w:rPr>
+          <w:sz w:val="32"/>
+          <w:szCs w:val="32"/>
+        </w:rPr>
+      </w:pPr>
+      <w:r>
+        <w:rPr>
+          <w:sz w:val="32"/>
+          <w:szCs w:val="32"/>
+        </w:rPr>
+        <w:lastRenderedPageBreak/>
+        <w:t>Lo smartphone riceve tutte le info relative ai settaggi fisici degli elementi che fornisce la black box</w:t>
+      </w:r>
+      <w:r>
+        <w:rPr>
+          <w:sz w:val="32"/>
+          <w:szCs w:val="32"/>
+        </w:rPr>
+        <w:t xml:space="preserve"> e riceve anche il codice identificativo dello smartphone</w:t>
+      </w:r>
+      <w:r>
+        <w:rPr>
+          <w:sz w:val="32"/>
+          <w:szCs w:val="32"/>
+        </w:rPr>
+        <w:t>.</w:t>
+      </w:r>
+    </w:p>
+    <w:p>
+      <w:pPr>
+        <w:spacing w:after="0"/>
+        <w:rPr>
+          <w:sz w:val="32"/>
+          <w:szCs w:val="32"/>
+        </w:rPr>
+      </w:pPr>
+      <w:r>
+        <w:rPr>
+          <w:sz w:val="32"/>
+          <w:szCs w:val="32"/>
+        </w:rPr>
+        <w:t xml:space="preserve">Le info sono salvate sul cellulare e verranno inviate al server remoto quando verrà effettuata la </w:t>
+      </w:r>
+      <w:r>
+        <w:rPr>
+          <w:b/>
+          <w:bCs/>
+          <w:sz w:val="32"/>
+          <w:szCs w:val="32"/>
+        </w:rPr>
+        <w:t>Registrazione utente</w:t>
+      </w:r>
+      <w:r>
+        <w:rPr>
+          <w:sz w:val="32"/>
+          <w:szCs w:val="32"/>
+        </w:rPr>
+        <w:t>.</w:t>
+      </w:r>
+    </w:p>
+    <w:p>
+      <w:pPr>
+        <w:spacing w:after="0"/>
+        <w:rPr>
+          <w:b/>
+          <w:bCs/>
+          <w:i/>
+          <w:iCs/>
+          <w:sz w:val="36"/>
+          <w:szCs w:val="36"/>
+        </w:rPr>
+      </w:pPr>
+    </w:p>
+    <w:p>
+      <w:pPr>
+        <w:spacing w:after="0"/>
+        <w:rPr>
+          <w:b/>
+          <w:bCs/>
+          <w:i/>
+          <w:iCs/>
+          <w:sz w:val="36"/>
+          <w:szCs w:val="36"/>
+        </w:rPr>
+      </w:pPr>
+    </w:p>
+    <w:p>
+      <w:pPr>
+        <w:spacing w:after="0"/>
+        <w:rPr>
+          <w:b/>
+          <w:bCs/>
+          <w:i/>
+          <w:iCs/>
+          <w:sz w:val="36"/>
+          <w:szCs w:val="36"/>
+        </w:rPr>
+      </w:pPr>
+      <w:r>
+        <w:rPr>
+          <w:b/>
+          <w:bCs/>
+          <w:i/>
+          <w:iCs/>
+          <w:sz w:val="36"/>
+          <w:szCs w:val="36"/>
+        </w:rPr>
+        <w:t>-Registrazione utente</w:t>
+      </w:r>
+    </w:p>
+    <w:p>
+      <w:pPr>
+        <w:spacing w:after="0"/>
+        <w:rPr>
+          <w:sz w:val="32"/>
+          <w:szCs w:val="32"/>
+        </w:rPr>
+      </w:pPr>
+      <w:r>
+        <w:rPr>
+          <w:sz w:val="32"/>
+          <w:szCs w:val="32"/>
+        </w:rPr>
+        <w:t xml:space="preserve">Visualizza la </w:t>
+      </w:r>
+      <w:proofErr w:type="spellStart"/>
+      <w:r>
+        <w:rPr>
+          <w:sz w:val="32"/>
+          <w:szCs w:val="32"/>
+        </w:rPr>
+        <w:t>form</w:t>
+      </w:r>
+      <w:proofErr w:type="spellEnd"/>
+      <w:r>
+        <w:rPr>
+          <w:sz w:val="32"/>
+          <w:szCs w:val="32"/>
+        </w:rPr>
+        <w:t xml:space="preserve"> con I seguenti campi:</w:t>
+      </w:r>
+    </w:p>
+    <w:p>
+      <w:pPr>
+        <w:spacing w:after="0"/>
+        <w:rPr>
+          <w:b/>
+          <w:bCs/>
+          <w:i/>
+          <w:iCs/>
+          <w:sz w:val="28"/>
+          <w:szCs w:val="28"/>
+        </w:rPr>
+      </w:pPr>
+      <w:r>
+        <w:rPr>
+          <w:b/>
+          <w:bCs/>
+          <w:i/>
+          <w:iCs/>
+          <w:sz w:val="28"/>
+          <w:szCs w:val="28"/>
+        </w:rPr>
+        <w:t>Nome</w:t>
+      </w:r>
+    </w:p>
+    <w:p>
+      <w:pPr>
+        <w:spacing w:after="0"/>
+        <w:rPr>
+          <w:b/>
+          <w:bCs/>
+          <w:i/>
+          <w:iCs/>
+          <w:sz w:val="28"/>
+          <w:szCs w:val="28"/>
+        </w:rPr>
+      </w:pPr>
+      <w:r>
+        <w:rPr>
+          <w:b/>
+          <w:bCs/>
+          <w:i/>
+          <w:iCs/>
+          <w:sz w:val="28"/>
+          <w:szCs w:val="28"/>
+        </w:rPr>
+        <w:t>Cognome</w:t>
+      </w:r>
+    </w:p>
+    <w:p>
+      <w:pPr>
+        <w:spacing w:after="0"/>
+        <w:rPr>
+          <w:b/>
+          <w:bCs/>
+          <w:i/>
+          <w:iCs/>
+          <w:sz w:val="28"/>
+          <w:szCs w:val="28"/>
+        </w:rPr>
+      </w:pPr>
+      <w:proofErr w:type="gramStart"/>
+      <w:r>
+        <w:rPr>
+          <w:b/>
+          <w:bCs/>
+          <w:i/>
+          <w:iCs/>
+          <w:sz w:val="28"/>
+          <w:szCs w:val="28"/>
+        </w:rPr>
+        <w:t>Email</w:t>
+      </w:r>
+      <w:proofErr w:type="gramEnd"/>
+    </w:p>
+    <w:p>
+      <w:pPr>
+        <w:spacing w:after="0"/>
+        <w:rPr>
+          <w:b/>
+          <w:bCs/>
+          <w:i/>
+          <w:iCs/>
+          <w:sz w:val="28"/>
+          <w:szCs w:val="28"/>
+        </w:rPr>
+      </w:pPr>
+      <w:r>
+        <w:rPr>
+          <w:b/>
+          <w:bCs/>
+          <w:i/>
+          <w:iCs/>
+          <w:sz w:val="28"/>
+          <w:szCs w:val="28"/>
+        </w:rPr>
+        <w:t>Indirizzo</w:t>
+      </w:r>
+    </w:p>
+    <w:p>
+      <w:pPr>
+        <w:spacing w:after="0"/>
+        <w:rPr>
+          <w:b/>
+          <w:bCs/>
+          <w:i/>
+          <w:iCs/>
+          <w:sz w:val="28"/>
+          <w:szCs w:val="28"/>
+        </w:rPr>
+      </w:pPr>
+      <w:r>
+        <w:rPr>
+          <w:b/>
+          <w:bCs/>
+          <w:i/>
+          <w:iCs/>
+          <w:sz w:val="28"/>
+          <w:szCs w:val="28"/>
+        </w:rPr>
+        <w:t>Numero di telefono (facoltativo)</w:t>
+      </w:r>
+    </w:p>
+    <w:p>
+      <w:pPr>
+        <w:spacing w:after="0"/>
+        <w:rPr>
+          <w:b/>
+          <w:bCs/>
+          <w:i/>
+          <w:iCs/>
+          <w:sz w:val="28"/>
+          <w:szCs w:val="28"/>
+        </w:rPr>
+      </w:pPr>
+      <w:proofErr w:type="spellStart"/>
+      <w:r>
+        <w:rPr>
+          <w:b/>
+          <w:bCs/>
+          <w:i/>
+          <w:iCs/>
+          <w:sz w:val="28"/>
+          <w:szCs w:val="28"/>
+        </w:rPr>
+        <w:t>Acesso</w:t>
+      </w:r>
+      <w:proofErr w:type="spellEnd"/>
+      <w:r>
+        <w:rPr>
+          <w:b/>
+          <w:bCs/>
+          <w:i/>
+          <w:iCs/>
+          <w:sz w:val="28"/>
+          <w:szCs w:val="28"/>
+        </w:rPr>
+        <w:t xml:space="preserve"> </w:t>
+      </w:r>
+      <w:proofErr w:type="spellStart"/>
+      <w:r>
+        <w:rPr>
+          <w:b/>
+          <w:bCs/>
+          <w:i/>
+          <w:iCs/>
+          <w:sz w:val="28"/>
+          <w:szCs w:val="28"/>
+        </w:rPr>
+        <w:t>google</w:t>
+      </w:r>
+      <w:proofErr w:type="spellEnd"/>
+      <w:r>
+        <w:rPr>
+          <w:b/>
+          <w:bCs/>
+          <w:i/>
+          <w:iCs/>
+          <w:sz w:val="28"/>
+          <w:szCs w:val="28"/>
+        </w:rPr>
+        <w:t>/</w:t>
+      </w:r>
+      <w:proofErr w:type="spellStart"/>
+      <w:r>
+        <w:rPr>
+          <w:b/>
+          <w:bCs/>
+          <w:i/>
+          <w:iCs/>
+          <w:sz w:val="28"/>
+          <w:szCs w:val="28"/>
+        </w:rPr>
+        <w:t>facebook</w:t>
+      </w:r>
+      <w:proofErr w:type="spellEnd"/>
+      <w:r>
+        <w:rPr>
+          <w:b/>
+          <w:bCs/>
+          <w:i/>
+          <w:iCs/>
+          <w:sz w:val="28"/>
+          <w:szCs w:val="28"/>
+        </w:rPr>
+        <w:t xml:space="preserve"> (facoltativo)</w:t>
+      </w:r>
+    </w:p>
+    <w:p>
+      <w:pPr>
+        <w:spacing w:after="0"/>
+        <w:rPr>
+          <w:sz w:val="32"/>
+          <w:szCs w:val="32"/>
+        </w:rPr>
+      </w:pPr>
+      <w:r>
+        <w:rPr>
+          <w:sz w:val="32"/>
+          <w:szCs w:val="32"/>
+        </w:rPr>
+        <w:t>L’utente clicca su “conferma”.</w:t>
+      </w:r>
+    </w:p>
+    <w:p>
+      <w:pPr>
+        <w:spacing w:after="0"/>
+        <w:rPr>
+          <w:b/>
+          <w:bCs/>
+          <w:sz w:val="32"/>
+          <w:szCs w:val="32"/>
+        </w:rPr>
+      </w:pPr>
+      <w:r>
+        <w:rPr>
+          <w:b/>
+          <w:bCs/>
+          <w:sz w:val="32"/>
+          <w:szCs w:val="32"/>
+        </w:rPr>
+        <w:t>a) configurazione USB già effettuata</w:t>
+      </w:r>
+    </w:p>
+    <w:p>
+      <w:pPr>
+        <w:spacing w:after="0"/>
+        <w:rPr>
+          <w:b/>
+          <w:bCs/>
+          <w:sz w:val="32"/>
+          <w:szCs w:val="32"/>
+        </w:rPr>
+      </w:pPr>
+      <w:r>
+        <w:rPr>
+          <w:sz w:val="32"/>
+          <w:szCs w:val="32"/>
+        </w:rPr>
+        <w:tab/>
+        <w:t>Visualizza la “</w:t>
+      </w:r>
+      <w:proofErr w:type="gramStart"/>
+      <w:r>
+        <w:rPr>
+          <w:sz w:val="32"/>
+          <w:szCs w:val="32"/>
+        </w:rPr>
+        <w:t>schermata  principale</w:t>
+      </w:r>
+      <w:proofErr w:type="gramEnd"/>
+      <w:r>
+        <w:rPr>
+          <w:sz w:val="32"/>
+          <w:szCs w:val="32"/>
+        </w:rPr>
+        <w:t>”</w:t>
+      </w:r>
+    </w:p>
+    <w:p>
+      <w:pPr>
+        <w:spacing w:after="0"/>
+        <w:rPr>
+          <w:b/>
+          <w:bCs/>
+          <w:i/>
+          <w:iCs/>
+          <w:sz w:val="32"/>
+          <w:szCs w:val="32"/>
+        </w:rPr>
+      </w:pPr>
+      <w:r>
+        <w:rPr>
+          <w:b/>
+          <w:bCs/>
+          <w:i/>
+          <w:iCs/>
+          <w:sz w:val="36"/>
+          <w:szCs w:val="36"/>
+        </w:rPr>
+        <w:t xml:space="preserve">b) </w:t>
+      </w:r>
+      <w:proofErr w:type="gramStart"/>
+      <w:r>
+        <w:rPr>
+          <w:b/>
+          <w:bCs/>
+          <w:i/>
+          <w:iCs/>
+          <w:sz w:val="32"/>
+          <w:szCs w:val="32"/>
+        </w:rPr>
+        <w:t xml:space="preserve">configurazione </w:t>
+      </w:r>
+      <w:r>
+        <w:rPr>
+          <w:b/>
+          <w:bCs/>
+          <w:i/>
+          <w:iCs/>
+          <w:sz w:val="32"/>
+          <w:szCs w:val="32"/>
+        </w:rPr>
+        <w:t xml:space="preserve"> USB</w:t>
+      </w:r>
+      <w:proofErr w:type="gramEnd"/>
+      <w:r>
+        <w:rPr>
+          <w:b/>
+          <w:bCs/>
+          <w:i/>
+          <w:iCs/>
+          <w:sz w:val="32"/>
+          <w:szCs w:val="32"/>
+        </w:rPr>
+        <w:t xml:space="preserve"> </w:t>
+      </w:r>
+      <w:r>
+        <w:rPr>
+          <w:b/>
+          <w:bCs/>
+          <w:i/>
+          <w:iCs/>
+          <w:sz w:val="32"/>
+          <w:szCs w:val="32"/>
+        </w:rPr>
+        <w:t xml:space="preserve"> non effettuata</w:t>
+      </w:r>
+    </w:p>
+    <w:p>
+      <w:pPr>
+        <w:spacing w:after="0"/>
+        <w:rPr>
+          <w:b/>
+          <w:bCs/>
+          <w:sz w:val="32"/>
+          <w:szCs w:val="32"/>
+        </w:rPr>
+      </w:pPr>
+      <w:r>
+        <w:rPr>
+          <w:b/>
+          <w:bCs/>
+          <w:i/>
+          <w:iCs/>
+          <w:sz w:val="32"/>
+          <w:szCs w:val="32"/>
+        </w:rPr>
+        <w:tab/>
+      </w:r>
+      <w:r>
+        <w:rPr>
+          <w:sz w:val="32"/>
+          <w:szCs w:val="32"/>
+        </w:rPr>
+        <w:t>visualizza messaggio “Siamo in attesa della tua configurazione USB”</w:t>
+      </w:r>
+    </w:p>
+    <w:p>
+      <w:pPr>
+        <w:spacing w:after="0"/>
+        <w:rPr>
+          <w:b/>
+          <w:bCs/>
+          <w:i/>
+          <w:iCs/>
+          <w:sz w:val="36"/>
+          <w:szCs w:val="36"/>
+        </w:rPr>
+      </w:pPr>
+    </w:p>
+    <w:p>
+      <w:pPr>
+        <w:spacing w:after="0"/>
+        <w:rPr>
+          <w:b/>
+          <w:bCs/>
+          <w:sz w:val="48"/>
+          <w:szCs w:val="48"/>
+        </w:rPr>
+      </w:pPr>
+      <w:r>
+        <w:rPr>
+          <w:b/>
+          <w:bCs/>
+          <w:sz w:val="48"/>
+          <w:szCs w:val="48"/>
+        </w:rPr>
+        <w:t>Login/</w:t>
+      </w:r>
+      <w:proofErr w:type="spellStart"/>
+      <w:r>
+        <w:rPr>
+          <w:b/>
+          <w:bCs/>
+          <w:sz w:val="48"/>
+          <w:szCs w:val="48"/>
+        </w:rPr>
+        <w:t>Logout</w:t>
+      </w:r>
+      <w:proofErr w:type="spellEnd"/>
+    </w:p>
+    <w:p>
+      <w:pPr>
+        <w:spacing w:after="0"/>
+        <w:rPr>
+          <w:b/>
+          <w:bCs/>
+          <w:i/>
+          <w:iCs/>
+          <w:sz w:val="36"/>
+          <w:szCs w:val="36"/>
+        </w:rPr>
+      </w:pPr>
+    </w:p>
+    <w:p>
+      <w:pPr>
+        <w:spacing w:after="0"/>
+        <w:rPr>
+          <w:b/>
+          <w:bCs/>
+          <w:i/>
+          <w:iCs/>
+          <w:sz w:val="36"/>
+          <w:szCs w:val="36"/>
+        </w:rPr>
+      </w:pPr>
+    </w:p>
+    <w:p>
+      <w:pPr>
+        <w:spacing w:after="0"/>
+        <w:rPr>
+          <w:b/>
+          <w:bCs/>
+          <w:sz w:val="48"/>
+          <w:szCs w:val="48"/>
+        </w:rPr>
+      </w:pPr>
+      <w:r>
+        <w:rPr>
+          <w:b/>
+          <w:bCs/>
+          <w:sz w:val="48"/>
+          <w:szCs w:val="48"/>
+        </w:rPr>
+        <w:t>Schermata inziale (Visualizzazione 3D)</w:t>
+      </w:r>
+    </w:p>
+    <w:p>
+      <w:pPr>
+        <w:spacing w:after="0"/>
+        <w:rPr>
+          <w:b/>
+          <w:bCs/>
+          <w:sz w:val="48"/>
+          <w:szCs w:val="48"/>
+        </w:rPr>
+      </w:pPr>
+    </w:p>
+    <w:p>
+      <w:pPr>
+        <w:spacing w:after="0"/>
+        <w:rPr>
+          <w:b/>
+          <w:bCs/>
+          <w:i/>
+          <w:iCs/>
+          <w:sz w:val="36"/>
+          <w:szCs w:val="36"/>
+        </w:rPr>
+      </w:pPr>
+    </w:p>
+    <w:p>
+      <w:pPr>
+        <w:spacing w:after="0"/>
+        <w:rPr>
+          <w:b/>
+          <w:bCs/>
+          <w:i/>
+          <w:iCs/>
+          <w:sz w:val="36"/>
+          <w:szCs w:val="36"/>
+        </w:rPr>
+      </w:pPr>
+    </w:p>
+    <w:p>
+      <w:pPr>
+        <w:spacing w:after="0"/>
+        <w:rPr>
+          <w:b/>
+          <w:bCs/>
+          <w:i/>
+          <w:iCs/>
+          <w:sz w:val="36"/>
+          <w:szCs w:val="36"/>
+        </w:rPr>
+      </w:pPr>
+    </w:p>
+    <w:p>
+      <w:pPr>
+        <w:spacing w:after="0"/>
+        <w:rPr>
+          <w:b/>
+          <w:bCs/>
+          <w:i/>
+          <w:iCs/>
+          <w:sz w:val="36"/>
+          <w:szCs w:val="36"/>
+        </w:rPr>
+      </w:pPr>
+    </w:p>
+    <w:p>
+      <w:pPr>
+        <w:spacing w:after="0"/>
+        <w:rPr>
+          <w:b/>
+          <w:bCs/>
+          <w:i/>
+          <w:iCs/>
+          <w:sz w:val="36"/>
+          <w:szCs w:val="36"/>
+        </w:rPr>
+      </w:pPr>
+    </w:p>
+    <w:p>
+      <w:pPr>
+        <w:spacing w:after="0"/>
+        <w:rPr>
+          <w:sz w:val="36"/>
+          <w:szCs w:val="36"/>
+        </w:rPr>
+      </w:pPr>
+    </w:p>
+    <w:p>
+      <w:pPr>
+        <w:spacing w:after="0"/>
+        <w:rPr>
+          <w:sz w:val="36"/>
+          <w:szCs w:val="36"/>
+        </w:rPr>
+      </w:pPr>
+    </w:p>
+    <w:p>
+      <w:pPr>
+        <w:spacing w:after="0"/>
+        <w:rPr>
+          <w:sz w:val="36"/>
+          <w:szCs w:val="36"/>
+        </w:rPr>
+      </w:pPr>
+    </w:p>
+    <w:p>
+      <w:pPr>
+        <w:spacing w:after="0"/>
+        <w:rPr>
+          <w:sz w:val="36"/>
+          <w:szCs w:val="36"/>
+        </w:rPr>
+      </w:pPr>
+    </w:p>
+    <w:p>
+      <w:pPr>
+        <w:tabs>
+          <w:tab w:val="left" w:pos="7560"/>
+        </w:tabs>
+        <w:spacing w:after="0"/>
+        <w:rPr>
+          <w:b/>
+          <w:bCs/>
+          <w:sz w:val="48"/>
+          <w:szCs w:val="48"/>
+        </w:rPr>
+      </w:pPr>
+      <w:r>
+        <w:rPr>
+          <w:b/>
+          <w:bCs/>
+          <w:sz w:val="48"/>
+          <w:szCs w:val="48"/>
+        </w:rPr>
+        <w:t>Visualizzazione schermata su WEB</w:t>
+      </w:r>
+      <w:r>
+        <w:rPr>
+          <w:b/>
+          <w:bCs/>
+          <w:sz w:val="48"/>
+          <w:szCs w:val="48"/>
+        </w:rPr>
+        <w:tab/>
+      </w:r>
+    </w:p>
+    <w:p>
+      <w:pPr>
+        <w:tabs>
+          <w:tab w:val="left" w:pos="7560"/>
+        </w:tabs>
+        <w:spacing w:after="0"/>
+        <w:rPr>
+          <w:b/>
+          <w:bCs/>
+          <w:sz w:val="48"/>
+          <w:szCs w:val="48"/>
+        </w:rPr>
+      </w:pPr>
+    </w:p>
+    <w:p>
+      <w:pPr>
+        <w:tabs>
+          <w:tab w:val="left" w:pos="7560"/>
+        </w:tabs>
+        <w:spacing w:after="0"/>
+        <w:rPr>
+          <w:b/>
+          <w:bCs/>
+          <w:sz w:val="48"/>
+          <w:szCs w:val="48"/>
+        </w:rPr>
+      </w:pPr>
+    </w:p>
+    <w:p>
+      <w:pPr>
+        <w:tabs>
+          <w:tab w:val="left" w:pos="7560"/>
+        </w:tabs>
+        <w:spacing w:after="0"/>
+        <w:rPr>
+          <w:b/>
+          <w:bCs/>
+          <w:sz w:val="48"/>
+          <w:szCs w:val="48"/>
+        </w:rPr>
+      </w:pPr>
+    </w:p>
+    <w:p>
+      <w:pPr>
+        <w:spacing w:after="0"/>
+        <w:rPr>
+          <w:b/>
+          <w:bCs/>
+          <w:sz w:val="48"/>
+          <w:szCs w:val="48"/>
+        </w:rPr>
+      </w:pPr>
+      <w:bookmarkStart w:id="0" w:name="_GoBack"/>
+      <w:bookmarkEnd w:id="0"/>
+    </w:p>
+    <w:p>
+      <w:pPr>
+        <w:spacing w:after="0"/>
+        <w:rPr>
+          <w:sz w:val="36"/>
+          <w:szCs w:val="36"/>
+        </w:rPr>
+      </w:pPr>
+    </w:p>
+    <w:p>
+      <w:pPr>
+        <w:spacing w:after="0"/>
+        <w:rPr>
+          <w:sz w:val="36"/>
+          <w:szCs w:val="36"/>
+        </w:rPr>
+      </w:pPr>
+    </w:p>
+    <w:p>
+      <w:pPr>
+        <w:spacing w:after="0"/>
+        <w:rPr>
+          <w:sz w:val="36"/>
+          <w:szCs w:val="36"/>
+        </w:rPr>
+      </w:pPr>
+    </w:p>
+    <w:p>
+      <w:pPr>
+        <w:spacing w:after="0"/>
+        <w:rPr>
+          <w:sz w:val="36"/>
+          <w:szCs w:val="36"/>
+        </w:rPr>
+      </w:pPr>
+    </w:p>
+    <w:p>
+      <w:pPr>
+        <w:spacing w:after="0"/>
+        <w:rPr>
+          <w:sz w:val="36"/>
+          <w:szCs w:val="36"/>
+        </w:rPr>
+      </w:pPr>
+    </w:p>
+    <w:p>
+      <w:pPr>
+        <w:spacing w:after="0"/>
+        <w:rPr>
+          <w:b/>
+          <w:bCs/>
+          <w:sz w:val="40"/>
+          <w:szCs w:val="40"/>
+        </w:rPr>
+      </w:pPr>
+    </w:p>
+    <w:p>
+      <w:pPr>
+        <w:spacing w:after="0"/>
+        <w:rPr>
+          <w:b/>
+          <w:bCs/>
+          <w:sz w:val="40"/>
+          <w:szCs w:val="40"/>
+        </w:rPr>
+      </w:pPr>
+    </w:p>
+    <w:p>
+      <w:pPr>
+        <w:spacing w:after="0"/>
+        <w:rPr>
+          <w:sz w:val="32"/>
+          <w:szCs w:val="32"/>
+        </w:rPr>
+      </w:pPr>
+    </w:p>
+    <w:p>
+      <w:pPr>
+        <w:spacing w:after="0"/>
+        <w:rPr>
+          <w:sz w:val="36"/>
+          <w:szCs w:val="36"/>
+        </w:rPr>
+      </w:pPr>
+    </w:p>
+    <w:p>
+      <w:pPr>
+        <w:spacing w:after="0"/>
+        <w:rPr>
+          <w:sz w:val="36"/>
+          <w:szCs w:val="36"/>
+        </w:rPr>
+      </w:pPr>
+    </w:p>
+    <w:p>
+      <w:pPr>
+        <w:spacing w:after="0"/>
+        <w:rPr>
+          <w:sz w:val="36"/>
+          <w:szCs w:val="36"/>
+        </w:rPr>
+      </w:pPr>
+    </w:p>
+    <w:p>
+      <w:pPr>
+        <w:spacing w:after="0"/>
+        <w:rPr>
+          <w:sz w:val="40"/>
+          <w:szCs w:val="40"/>
+        </w:rPr>
+      </w:pPr>
+    </w:p>
+    <w:p>
+      <w:pPr>
+        <w:spacing w:after="0"/>
+        <w:rPr>
+          <w:sz w:val="40"/>
+          <w:szCs w:val="40"/>
+        </w:rPr>
+      </w:pPr>
+    </w:p>
+    <w:p>
+      <w:pPr>
+        <w:spacing w:after="0"/>
+        <w:rPr>
+          <w:sz w:val="40"/>
+          <w:szCs w:val="40"/>
+          <w:u w:val="single"/>
+        </w:rPr>
+      </w:pPr>
+    </w:p>
+    <w:p>
+      <w:pPr>
+        <w:spacing w:after="0"/>
+        <w:rPr>
+          <w:b/>
+          <w:bCs/>
+          <w:sz w:val="72"/>
+          <w:szCs w:val="72"/>
+          <w:u w:val="single"/>
+        </w:rPr>
+      </w:pPr>
+    </w:p>
+    <w:p>
+      <w:pPr>
+        <w:spacing w:after="0"/>
+        <w:rPr>
+          <w:b/>
+          <w:bCs/>
+          <w:sz w:val="52"/>
+          <w:szCs w:val="52"/>
+        </w:rPr>
+      </w:pPr>
+    </w:p>
+    <w:p>
+      <w:pPr>
+        <w:spacing w:after="0"/>
+        <w:rPr>
+          <w:sz w:val="32"/>
+          <w:szCs w:val="32"/>
+        </w:rPr>
+      </w:pPr>
+    </w:p>
+    <w:p>
+      <w:pPr>
+        <w:spacing w:after="0"/>
+        <w:rPr>
+          <w:sz w:val="32"/>
+          <w:szCs w:val="32"/>
+        </w:rPr>
+      </w:pPr>
+    </w:p>
+    <w:p>
+      <w:pPr>
+        <w:spacing w:after="0"/>
+        <w:rPr>
+          <w:sz w:val="32"/>
+          <w:szCs w:val="32"/>
+        </w:rPr>
+      </w:pPr>
+    </w:p>
+    <w:p>
+      <w:pPr>
+        <w:spacing w:after="0"/>
+        <w:rPr>
+          <w:sz w:val="32"/>
+          <w:szCs w:val="32"/>
+        </w:rPr>
+      </w:pPr>
+    </w:p>
+    <w:p>
+      <w:pPr>
+        <w:spacing w:after="0"/>
+        <w:rPr>
+          <w:sz w:val="32"/>
+          <w:szCs w:val="32"/>
+        </w:rPr>
+      </w:pPr>
+    </w:p>
+    <w:p>
+      <w:pPr>
+        <w:spacing w:after="0"/>
+        <w:rPr>
+          <w:sz w:val="32"/>
+          <w:szCs w:val="32"/>
+        </w:rPr>
+      </w:pPr>
+    </w:p>
+    <w:p>
+      <w:pPr>
+        <w:spacing w:after="0"/>
+        <w:rPr>
+          <w:sz w:val="32"/>
+          <w:szCs w:val="32"/>
         </w:rPr>
       </w:pPr>
     </w:p>
@@ -2164,6 +4390,7 @@
     <w:lsdException w:name="HTML Sample" w:semiHidden="1" w:unhideWhenUsed="1"/>
     <w:lsdException w:name="HTML Typewriter" w:semiHidden="1" w:unhideWhenUsed="1"/>
     <w:lsdException w:name="HTML Variable" w:semiHidden="1" w:unhideWhenUsed="1"/>
+    <w:lsdException w:name="Normal Table" w:semiHidden="1" w:unhideWhenUsed="1"/>
     <w:lsdException w:name="annotation subject" w:semiHidden="1" w:unhideWhenUsed="1"/>
     <w:lsdException w:name="No List" w:semiHidden="1" w:unhideWhenUsed="1"/>
     <w:lsdException w:name="Outline List 1" w:semiHidden="1" w:unhideWhenUsed="1"/>
@@ -2209,9 +4436,11 @@
     <w:lsdException w:name="Table Subtle 1" w:semiHidden="1" w:unhideWhenUsed="1"/>
     <w:lsdException w:name="Table Subtle 2" w:semiHidden="1" w:unhideWhenUsed="1"/>
     <w:lsdException w:name="Table Web 1" w:semiHidden="1" w:unhideWhenUsed="1"/>
+    <w:lsdException w:name="Table Web 2" w:semiHidden="1" w:unhideWhenUsed="1"/>
     <w:lsdException w:name="Table Web 3" w:semiHidden="1" w:unhideWhenUsed="1"/>
     <w:lsdException w:name="Balloon Text" w:semiHidden="1" w:unhideWhenUsed="1"/>
     <w:lsdException w:name="Table Grid" w:uiPriority="39"/>
+    <w:lsdException w:name="Table Theme" w:semiHidden="1" w:unhideWhenUsed="1"/>
     <w:lsdException w:name="Placeholder Text" w:semiHidden="1"/>
     <w:lsdException w:name="No Spacing" w:uiPriority="1" w:qFormat="1"/>
     <w:lsdException w:name="Light Shading" w:uiPriority="60"/>

</xml_diff>